<commit_message>
Padronização das nomeclaturas no documento de requisitos
</commit_message>
<xml_diff>
--- a/Docs/Documento de Requisitos.docx
+++ b/Docs/Documento de Requisitos.docx
@@ -575,8 +575,6 @@
               </w:rPr>
               <w:t>Lázaro</w:t>
             </w:r>
-            <w:bookmarkStart w:id="0" w:name="_GoBack"/>
-            <w:bookmarkEnd w:id="0"/>
           </w:p>
         </w:tc>
       </w:tr>
@@ -657,23 +655,7 @@
                   <w:rFonts w:ascii="Times New Roman" w:hAnsi="Times New Roman" w:cs="Times New Roman"/>
                   <w:sz w:val="24"/>
                 </w:rPr>
-                <w:t>requisitos fu</w:t>
-              </w:r>
-              <w:r>
-                <w:rPr>
-                  <w:rStyle w:val="Hyperlink"/>
-                  <w:rFonts w:ascii="Times New Roman" w:hAnsi="Times New Roman" w:cs="Times New Roman"/>
-                  <w:sz w:val="24"/>
-                </w:rPr>
-                <w:t>n</w:t>
-              </w:r>
-              <w:r>
-                <w:rPr>
-                  <w:rStyle w:val="Hyperlink"/>
-                  <w:rFonts w:ascii="Times New Roman" w:hAnsi="Times New Roman" w:cs="Times New Roman"/>
-                  <w:sz w:val="24"/>
-                </w:rPr>
-                <w:t>cionais</w:t>
+                <w:t>requisitos funcionais</w:t>
               </w:r>
             </w:hyperlink>
             <w:r>
@@ -2476,12 +2458,12 @@
         </w:numPr>
         <w:shd w:val="clear" w:color="auto" w:fill="D9D9D9" w:themeFill="background1" w:themeFillShade="D9"/>
       </w:pPr>
-      <w:bookmarkStart w:id="1" w:name="_Toc415598408"/>
+      <w:bookmarkStart w:id="0" w:name="_Toc415598408"/>
       <w:r>
         <w:lastRenderedPageBreak/>
         <w:t>Introdução</w:t>
       </w:r>
-      <w:bookmarkEnd w:id="1"/>
+      <w:bookmarkEnd w:id="0"/>
     </w:p>
     <w:p>
       <w:pPr>
@@ -2649,13 +2631,13 @@
         </w:numPr>
         <w:shd w:val="clear" w:color="auto" w:fill="D9D9D9" w:themeFill="background1" w:themeFillShade="D9"/>
       </w:pPr>
-      <w:bookmarkStart w:id="2" w:name="_Definição_do_problema"/>
-      <w:bookmarkStart w:id="3" w:name="_Toc415598409"/>
+      <w:bookmarkStart w:id="1" w:name="_Definição_do_problema"/>
+      <w:bookmarkStart w:id="2" w:name="_Toc415598409"/>
+      <w:bookmarkEnd w:id="1"/>
+      <w:r>
+        <w:t>Definição do problema</w:t>
+      </w:r>
       <w:bookmarkEnd w:id="2"/>
-      <w:r>
-        <w:t>Definição do problema</w:t>
-      </w:r>
-      <w:bookmarkEnd w:id="3"/>
     </w:p>
     <w:p>
       <w:pPr>
@@ -2824,13 +2806,13 @@
           <w:rFonts w:eastAsia="Times New Roman" w:cs="Times New Roman"/>
         </w:rPr>
       </w:pPr>
-      <w:bookmarkStart w:id="4" w:name="_Possível_solução_para"/>
-      <w:bookmarkStart w:id="5" w:name="_Toc415598410"/>
+      <w:bookmarkStart w:id="3" w:name="_Possível_solução_para"/>
+      <w:bookmarkStart w:id="4" w:name="_Toc415598410"/>
+      <w:bookmarkEnd w:id="3"/>
+      <w:r>
+        <w:t>Possível solução para o problema</w:t>
+      </w:r>
       <w:bookmarkEnd w:id="4"/>
-      <w:r>
-        <w:t>Possível solução para o problema</w:t>
-      </w:r>
-      <w:bookmarkEnd w:id="5"/>
     </w:p>
     <w:p>
       <w:pPr>
@@ -3126,14 +3108,14 @@
           <w:rFonts w:eastAsia="Times New Roman"/>
         </w:rPr>
       </w:pPr>
-      <w:bookmarkStart w:id="6" w:name="_Toc415598411"/>
+      <w:bookmarkStart w:id="5" w:name="_Toc415598411"/>
       <w:r>
         <w:rPr>
           <w:rFonts w:eastAsia="Times New Roman"/>
         </w:rPr>
         <w:t>Módulo Arduino</w:t>
       </w:r>
-      <w:bookmarkEnd w:id="6"/>
+      <w:bookmarkEnd w:id="5"/>
     </w:p>
     <w:p>
       <w:pPr>
@@ -3772,7 +3754,7 @@
         </w:numPr>
         <w:shd w:val="clear" w:color="auto" w:fill="D9D9D9" w:themeFill="background1" w:themeFillShade="D9"/>
       </w:pPr>
-      <w:bookmarkStart w:id="7" w:name="_Toc415598413"/>
+      <w:bookmarkStart w:id="6" w:name="_Toc415598413"/>
       <w:proofErr w:type="spellStart"/>
       <w:r>
         <w:rPr>
@@ -3780,7 +3762,7 @@
         </w:rPr>
         <w:t>Stakeholders</w:t>
       </w:r>
-      <w:bookmarkEnd w:id="7"/>
+      <w:bookmarkEnd w:id="6"/>
       <w:proofErr w:type="spellEnd"/>
     </w:p>
     <w:p>
@@ -4479,11 +4461,11 @@
         </w:numPr>
         <w:shd w:val="clear" w:color="auto" w:fill="D9D9D9" w:themeFill="background1" w:themeFillShade="D9"/>
       </w:pPr>
-      <w:bookmarkStart w:id="8" w:name="_Toc415598414"/>
+      <w:bookmarkStart w:id="7" w:name="_Toc415598414"/>
       <w:r>
         <w:t>Requisitos</w:t>
       </w:r>
-      <w:bookmarkEnd w:id="8"/>
+      <w:bookmarkEnd w:id="7"/>
     </w:p>
     <w:p>
       <w:pPr>
@@ -4493,13 +4475,13 @@
           <w:numId w:val="5"/>
         </w:numPr>
       </w:pPr>
-      <w:bookmarkStart w:id="9" w:name="_Requisitos_funcionais"/>
-      <w:bookmarkStart w:id="10" w:name="_Toc415598415"/>
+      <w:bookmarkStart w:id="8" w:name="_Requisitos_funcionais"/>
+      <w:bookmarkStart w:id="9" w:name="_Toc415598415"/>
+      <w:bookmarkEnd w:id="8"/>
+      <w:r>
+        <w:t>Requisitos funcionais</w:t>
+      </w:r>
       <w:bookmarkEnd w:id="9"/>
-      <w:r>
-        <w:t>Requisitos funcionais</w:t>
-      </w:r>
-      <w:bookmarkEnd w:id="10"/>
     </w:p>
     <w:tbl>
       <w:tblPr>
@@ -4508,10 +4490,10 @@
         <w:tblLook w:val="04A0" w:firstRow="1" w:lastRow="0" w:firstColumn="1" w:lastColumn="0" w:noHBand="0" w:noVBand="1"/>
       </w:tblPr>
       <w:tblGrid>
-        <w:gridCol w:w="1057"/>
-        <w:gridCol w:w="2091"/>
-        <w:gridCol w:w="3131"/>
-        <w:gridCol w:w="1685"/>
+        <w:gridCol w:w="1056"/>
+        <w:gridCol w:w="2073"/>
+        <w:gridCol w:w="3073"/>
+        <w:gridCol w:w="1762"/>
         <w:gridCol w:w="1323"/>
       </w:tblGrid>
       <w:tr>
@@ -4682,7 +4664,28 @@
                 <w:rFonts w:ascii="Times New Roman" w:hAnsi="Times New Roman" w:cs="Times New Roman"/>
                 <w:sz w:val="24"/>
               </w:rPr>
-              <w:t>ar status atual das salas</w:t>
+              <w:t xml:space="preserve">ar </w:t>
+            </w:r>
+            <w:r>
+              <w:rPr>
+                <w:rFonts w:ascii="Times New Roman" w:hAnsi="Times New Roman" w:cs="Times New Roman"/>
+                <w:sz w:val="24"/>
+              </w:rPr>
+              <w:t xml:space="preserve">painel </w:t>
+            </w:r>
+            <w:r>
+              <w:rPr>
+                <w:rFonts w:ascii="Times New Roman" w:hAnsi="Times New Roman" w:cs="Times New Roman"/>
+                <w:sz w:val="24"/>
+              </w:rPr>
+              <w:t>das salas</w:t>
+            </w:r>
+            <w:r>
+              <w:rPr>
+                <w:rFonts w:ascii="Times New Roman" w:hAnsi="Times New Roman" w:cs="Times New Roman"/>
+                <w:sz w:val="24"/>
+              </w:rPr>
+              <w:t xml:space="preserve"> de aula</w:t>
             </w:r>
           </w:p>
         </w:tc>
@@ -4794,7 +4797,21 @@
                 <w:rFonts w:ascii="Times New Roman" w:hAnsi="Times New Roman" w:cs="Times New Roman"/>
                 <w:sz w:val="24"/>
               </w:rPr>
-              <w:t>ar status atual das salas</w:t>
+              <w:t xml:space="preserve">ar painel </w:t>
+            </w:r>
+            <w:r>
+              <w:rPr>
+                <w:rFonts w:ascii="Times New Roman" w:hAnsi="Times New Roman" w:cs="Times New Roman"/>
+                <w:sz w:val="24"/>
+              </w:rPr>
+              <w:t>das salas</w:t>
+            </w:r>
+            <w:r>
+              <w:rPr>
+                <w:rFonts w:ascii="Times New Roman" w:hAnsi="Times New Roman" w:cs="Times New Roman"/>
+                <w:sz w:val="24"/>
+              </w:rPr>
+              <w:t xml:space="preserve"> de aula</w:t>
             </w:r>
           </w:p>
         </w:tc>
@@ -5461,7 +5478,21 @@
                 <w:rFonts w:ascii="Times New Roman" w:hAnsi="Times New Roman" w:cs="Times New Roman"/>
                 <w:sz w:val="24"/>
               </w:rPr>
-              <w:t>Consultar salas de aula</w:t>
+              <w:t xml:space="preserve">Consultar </w:t>
+            </w:r>
+            <w:r>
+              <w:rPr>
+                <w:rFonts w:ascii="Times New Roman" w:hAnsi="Times New Roman" w:cs="Times New Roman"/>
+                <w:sz w:val="24"/>
+              </w:rPr>
+              <w:t>detalhes da sala</w:t>
+            </w:r>
+            <w:r>
+              <w:rPr>
+                <w:rFonts w:ascii="Times New Roman" w:hAnsi="Times New Roman" w:cs="Times New Roman"/>
+                <w:sz w:val="24"/>
+              </w:rPr>
+              <w:t xml:space="preserve"> de aula</w:t>
             </w:r>
           </w:p>
         </w:tc>
@@ -5503,7 +5534,23 @@
                 <w:rFonts w:ascii="Times New Roman" w:hAnsi="Times New Roman" w:cs="Times New Roman"/>
                 <w:sz w:val="24"/>
               </w:rPr>
-              <w:t>Consultar salas de aula</w:t>
+              <w:t xml:space="preserve">Consultar </w:t>
+            </w:r>
+            <w:r>
+              <w:rPr>
+                <w:rFonts w:ascii="Times New Roman" w:hAnsi="Times New Roman" w:cs="Times New Roman"/>
+                <w:sz w:val="24"/>
+              </w:rPr>
+              <w:t>detalhes da sala</w:t>
+            </w:r>
+            <w:bookmarkStart w:id="10" w:name="_GoBack"/>
+            <w:bookmarkEnd w:id="10"/>
+            <w:r>
+              <w:rPr>
+                <w:rFonts w:ascii="Times New Roman" w:hAnsi="Times New Roman" w:cs="Times New Roman"/>
+                <w:sz w:val="24"/>
+              </w:rPr>
+              <w:t xml:space="preserve"> de aula</w:t>
             </w:r>
           </w:p>
         </w:tc>
@@ -5875,6 +5922,7 @@
                 <w:rFonts w:ascii="Times New Roman" w:hAnsi="Times New Roman" w:cs="Times New Roman"/>
                 <w:sz w:val="24"/>
               </w:rPr>
+              <w:lastRenderedPageBreak/>
               <w:t>RF11</w:t>
             </w:r>
           </w:p>
@@ -5896,75 +5944,49 @@
                 <w:rFonts w:ascii="Times New Roman" w:hAnsi="Times New Roman" w:cs="Times New Roman"/>
                 <w:sz w:val="24"/>
               </w:rPr>
-              <w:t xml:space="preserve">Consultar horários </w:t>
-            </w:r>
-            <w:r>
-              <w:rPr>
-                <w:rFonts w:ascii="Times New Roman" w:hAnsi="Times New Roman" w:cs="Times New Roman"/>
-                <w:sz w:val="24"/>
-              </w:rPr>
-              <w:lastRenderedPageBreak/>
-              <w:t>de funcionamento das salas de aula</w:t>
-            </w:r>
-          </w:p>
-        </w:tc>
-        <w:tc>
-          <w:tcPr>
-            <w:tcW w:w="0" w:type="auto"/>
-          </w:tcPr>
-          <w:p>
-            <w:pPr>
-              <w:jc w:val="both"/>
-              <w:rPr>
-                <w:rFonts w:ascii="Times New Roman" w:hAnsi="Times New Roman" w:cs="Times New Roman"/>
-                <w:sz w:val="24"/>
-              </w:rPr>
-            </w:pPr>
-            <w:r>
-              <w:rPr>
-                <w:rFonts w:ascii="Times New Roman" w:hAnsi="Times New Roman" w:cs="Times New Roman"/>
-                <w:sz w:val="24"/>
-              </w:rPr>
-              <w:lastRenderedPageBreak/>
-              <w:t xml:space="preserve">Permite a consulta dos </w:t>
-            </w:r>
-            <w:r>
-              <w:rPr>
-                <w:rFonts w:ascii="Times New Roman" w:hAnsi="Times New Roman" w:cs="Times New Roman"/>
-                <w:sz w:val="24"/>
-              </w:rPr>
-              <w:lastRenderedPageBreak/>
-              <w:t>horários de funcionamento de cada sala de aula.</w:t>
-            </w:r>
-          </w:p>
-        </w:tc>
-        <w:tc>
-          <w:tcPr>
-            <w:tcW w:w="0" w:type="auto"/>
-          </w:tcPr>
-          <w:p>
-            <w:pPr>
-              <w:jc w:val="both"/>
-              <w:rPr>
-                <w:rFonts w:ascii="Times New Roman" w:hAnsi="Times New Roman" w:cs="Times New Roman"/>
-                <w:sz w:val="24"/>
-              </w:rPr>
-            </w:pPr>
-            <w:r>
-              <w:rPr>
-                <w:rFonts w:ascii="Times New Roman" w:hAnsi="Times New Roman" w:cs="Times New Roman"/>
-                <w:sz w:val="24"/>
-              </w:rPr>
-              <w:lastRenderedPageBreak/>
-              <w:t xml:space="preserve">Consultar </w:t>
-            </w:r>
-            <w:r>
-              <w:rPr>
-                <w:rFonts w:ascii="Times New Roman" w:hAnsi="Times New Roman" w:cs="Times New Roman"/>
-                <w:sz w:val="24"/>
-              </w:rPr>
-              <w:lastRenderedPageBreak/>
-              <w:t>horários</w:t>
+              <w:t>Consultar horários de funcionamento das salas de aula</w:t>
+            </w:r>
+          </w:p>
+        </w:tc>
+        <w:tc>
+          <w:tcPr>
+            <w:tcW w:w="0" w:type="auto"/>
+          </w:tcPr>
+          <w:p>
+            <w:pPr>
+              <w:jc w:val="both"/>
+              <w:rPr>
+                <w:rFonts w:ascii="Times New Roman" w:hAnsi="Times New Roman" w:cs="Times New Roman"/>
+                <w:sz w:val="24"/>
+              </w:rPr>
+            </w:pPr>
+            <w:r>
+              <w:rPr>
+                <w:rFonts w:ascii="Times New Roman" w:hAnsi="Times New Roman" w:cs="Times New Roman"/>
+                <w:sz w:val="24"/>
+              </w:rPr>
+              <w:t>Permite a consulta dos horários de funcionamento de cada sala de aula.</w:t>
+            </w:r>
+          </w:p>
+        </w:tc>
+        <w:tc>
+          <w:tcPr>
+            <w:tcW w:w="0" w:type="auto"/>
+          </w:tcPr>
+          <w:p>
+            <w:pPr>
+              <w:jc w:val="both"/>
+              <w:rPr>
+                <w:rFonts w:ascii="Times New Roman" w:hAnsi="Times New Roman" w:cs="Times New Roman"/>
+                <w:sz w:val="24"/>
+              </w:rPr>
+            </w:pPr>
+            <w:r>
+              <w:rPr>
+                <w:rFonts w:ascii="Times New Roman" w:hAnsi="Times New Roman" w:cs="Times New Roman"/>
+                <w:sz w:val="24"/>
+              </w:rPr>
+              <w:t>Consultar horários</w:t>
             </w:r>
           </w:p>
         </w:tc>
@@ -5985,7 +6007,6 @@
                 <w:rFonts w:ascii="Times New Roman" w:hAnsi="Times New Roman" w:cs="Times New Roman"/>
                 <w:sz w:val="24"/>
               </w:rPr>
-              <w:lastRenderedPageBreak/>
               <w:t>Baixa</w:t>
             </w:r>
           </w:p>
@@ -6009,7 +6030,6 @@
                 <w:rFonts w:ascii="Times New Roman" w:hAnsi="Times New Roman" w:cs="Times New Roman"/>
                 <w:sz w:val="24"/>
               </w:rPr>
-              <w:lastRenderedPageBreak/>
               <w:t>RF12</w:t>
             </w:r>
           </w:p>
@@ -6033,6 +6053,13 @@
               </w:rPr>
               <w:t>Cadastrar gerentes de sala</w:t>
             </w:r>
+            <w:r>
+              <w:rPr>
+                <w:rFonts w:ascii="Times New Roman" w:hAnsi="Times New Roman" w:cs="Times New Roman"/>
+                <w:sz w:val="24"/>
+              </w:rPr>
+              <w:t>s</w:t>
+            </w:r>
           </w:p>
         </w:tc>
         <w:tc>
@@ -6074,6 +6101,13 @@
                 <w:sz w:val="24"/>
               </w:rPr>
               <w:t>Cadastrar gerentes de sala</w:t>
+            </w:r>
+            <w:r>
+              <w:rPr>
+                <w:rFonts w:ascii="Times New Roman" w:hAnsi="Times New Roman" w:cs="Times New Roman"/>
+                <w:sz w:val="24"/>
+              </w:rPr>
+              <w:t>s</w:t>
             </w:r>
           </w:p>
         </w:tc>
@@ -6140,6 +6174,13 @@
               </w:rPr>
               <w:t>Excluir gerentes de sala</w:t>
             </w:r>
+            <w:r>
+              <w:rPr>
+                <w:rFonts w:ascii="Times New Roman" w:hAnsi="Times New Roman" w:cs="Times New Roman"/>
+                <w:sz w:val="24"/>
+              </w:rPr>
+              <w:t>s</w:t>
+            </w:r>
           </w:p>
         </w:tc>
         <w:tc>
@@ -6188,6 +6229,13 @@
                 <w:sz w:val="24"/>
               </w:rPr>
               <w:t>gerentes de sala</w:t>
+            </w:r>
+            <w:r>
+              <w:rPr>
+                <w:rFonts w:ascii="Times New Roman" w:hAnsi="Times New Roman" w:cs="Times New Roman"/>
+                <w:sz w:val="24"/>
+              </w:rPr>
+              <w:t>s</w:t>
             </w:r>
           </w:p>
         </w:tc>
@@ -6254,6 +6302,13 @@
               </w:rPr>
               <w:t>Atualizar gerentes de sala</w:t>
             </w:r>
+            <w:r>
+              <w:rPr>
+                <w:rFonts w:ascii="Times New Roman" w:hAnsi="Times New Roman" w:cs="Times New Roman"/>
+                <w:sz w:val="24"/>
+              </w:rPr>
+              <w:t>s</w:t>
+            </w:r>
           </w:p>
         </w:tc>
         <w:tc>
@@ -6302,6 +6357,13 @@
                 <w:sz w:val="24"/>
               </w:rPr>
               <w:t>gerentes de sala</w:t>
+            </w:r>
+            <w:r>
+              <w:rPr>
+                <w:rFonts w:ascii="Times New Roman" w:hAnsi="Times New Roman" w:cs="Times New Roman"/>
+                <w:sz w:val="24"/>
+              </w:rPr>
+              <w:t>s</w:t>
             </w:r>
           </w:p>
         </w:tc>
@@ -6366,7 +6428,28 @@
                 <w:rFonts w:ascii="Times New Roman" w:hAnsi="Times New Roman" w:cs="Times New Roman"/>
                 <w:sz w:val="24"/>
               </w:rPr>
-              <w:t>Consultar gerentes de sala</w:t>
+              <w:t xml:space="preserve">Consultar </w:t>
+            </w:r>
+            <w:r>
+              <w:rPr>
+                <w:rFonts w:ascii="Times New Roman" w:hAnsi="Times New Roman" w:cs="Times New Roman"/>
+                <w:sz w:val="24"/>
+              </w:rPr>
+              <w:t>detalhes do gerente</w:t>
+            </w:r>
+            <w:r>
+              <w:rPr>
+                <w:rFonts w:ascii="Times New Roman" w:hAnsi="Times New Roman" w:cs="Times New Roman"/>
+                <w:sz w:val="24"/>
+              </w:rPr>
+              <w:t xml:space="preserve"> de sala</w:t>
+            </w:r>
+            <w:r>
+              <w:rPr>
+                <w:rFonts w:ascii="Times New Roman" w:hAnsi="Times New Roman" w:cs="Times New Roman"/>
+                <w:sz w:val="24"/>
+              </w:rPr>
+              <w:t>s</w:t>
             </w:r>
           </w:p>
         </w:tc>
@@ -6415,7 +6498,21 @@
                 <w:rFonts w:ascii="Times New Roman" w:hAnsi="Times New Roman" w:cs="Times New Roman"/>
                 <w:sz w:val="24"/>
               </w:rPr>
-              <w:t>gerentes de sala</w:t>
+              <w:t>detalhes do gerente</w:t>
+            </w:r>
+            <w:r>
+              <w:rPr>
+                <w:rFonts w:ascii="Times New Roman" w:hAnsi="Times New Roman" w:cs="Times New Roman"/>
+                <w:sz w:val="24"/>
+              </w:rPr>
+              <w:t xml:space="preserve"> de sala</w:t>
+            </w:r>
+            <w:r>
+              <w:rPr>
+                <w:rFonts w:ascii="Times New Roman" w:hAnsi="Times New Roman" w:cs="Times New Roman"/>
+                <w:sz w:val="24"/>
+              </w:rPr>
+              <w:t>s</w:t>
             </w:r>
           </w:p>
         </w:tc>
@@ -6645,17 +6742,8 @@
                 <w:rFonts w:ascii="Times New Roman" w:hAnsi="Times New Roman" w:cs="Times New Roman"/>
                 <w:sz w:val="24"/>
               </w:rPr>
-              <w:t xml:space="preserve">Fazer </w:t>
-            </w:r>
-            <w:proofErr w:type="spellStart"/>
-            <w:r>
-              <w:rPr>
-                <w:rFonts w:ascii="Times New Roman" w:hAnsi="Times New Roman" w:cs="Times New Roman"/>
-                <w:sz w:val="24"/>
-              </w:rPr>
-              <w:t>login</w:t>
-            </w:r>
-            <w:proofErr w:type="spellEnd"/>
+              <w:t>Autenticar-se no sistema</w:t>
+            </w:r>
           </w:p>
         </w:tc>
         <w:tc>
@@ -6696,17 +6784,8 @@
                 <w:rFonts w:ascii="Times New Roman" w:hAnsi="Times New Roman" w:cs="Times New Roman"/>
                 <w:sz w:val="24"/>
               </w:rPr>
-              <w:t xml:space="preserve">Fazer </w:t>
-            </w:r>
-            <w:proofErr w:type="spellStart"/>
-            <w:r>
-              <w:rPr>
-                <w:rFonts w:ascii="Times New Roman" w:hAnsi="Times New Roman" w:cs="Times New Roman"/>
-                <w:sz w:val="24"/>
-              </w:rPr>
-              <w:t>login</w:t>
-            </w:r>
-            <w:proofErr w:type="spellEnd"/>
+              <w:t>Autenticar-se no sistema</w:t>
+            </w:r>
           </w:p>
         </w:tc>
         <w:tc>
@@ -7636,13 +7715,21 @@
                 <w:rFonts w:ascii="Times New Roman" w:eastAsia="Times New Roman" w:hAnsi="Times New Roman" w:cs="Times New Roman"/>
                 <w:sz w:val="24"/>
               </w:rPr>
-              <w:t>ar condicionado da sala ligado</w:t>
+              <w:t xml:space="preserve">ar condicionado da sala </w:t>
             </w:r>
             <w:r>
               <w:rPr>
                 <w:rFonts w:ascii="Times New Roman" w:eastAsia="Times New Roman" w:hAnsi="Times New Roman" w:cs="Times New Roman"/>
                 <w:sz w:val="24"/>
               </w:rPr>
+              <w:lastRenderedPageBreak/>
+              <w:t>ligado</w:t>
+            </w:r>
+            <w:r>
+              <w:rPr>
+                <w:rFonts w:ascii="Times New Roman" w:eastAsia="Times New Roman" w:hAnsi="Times New Roman" w:cs="Times New Roman"/>
+                <w:sz w:val="24"/>
+              </w:rPr>
               <w:t>(s).</w:t>
             </w:r>
           </w:p>
@@ -7664,6 +7751,7 @@
                 <w:rFonts w:ascii="Times New Roman" w:hAnsi="Times New Roman" w:cs="Times New Roman"/>
                 <w:sz w:val="24"/>
               </w:rPr>
+              <w:lastRenderedPageBreak/>
               <w:t>Ligar ar condicionado</w:t>
             </w:r>
           </w:p>
@@ -7708,6 +7796,7 @@
                 <w:rFonts w:ascii="Times New Roman" w:hAnsi="Times New Roman" w:cs="Times New Roman"/>
                 <w:sz w:val="24"/>
               </w:rPr>
+              <w:lastRenderedPageBreak/>
               <w:t>RF26</w:t>
             </w:r>
           </w:p>
@@ -7753,28 +7842,20 @@
                 <w:rFonts w:ascii="Times New Roman" w:eastAsia="Times New Roman" w:hAnsi="Times New Roman" w:cs="Times New Roman"/>
                 <w:sz w:val="24"/>
               </w:rPr>
-              <w:t xml:space="preserve">(s) </w:t>
+              <w:t>(s) aparelho(s) de</w:t>
             </w:r>
             <w:r>
               <w:rPr>
                 <w:rFonts w:ascii="Times New Roman" w:eastAsia="Times New Roman" w:hAnsi="Times New Roman" w:cs="Times New Roman"/>
                 <w:sz w:val="24"/>
               </w:rPr>
-              <w:lastRenderedPageBreak/>
-              <w:t>aparelho(s) de</w:t>
+              <w:t xml:space="preserve"> ar condicionado da sala</w:t>
             </w:r>
             <w:r>
               <w:rPr>
                 <w:rFonts w:ascii="Times New Roman" w:eastAsia="Times New Roman" w:hAnsi="Times New Roman" w:cs="Times New Roman"/>
                 <w:sz w:val="24"/>
               </w:rPr>
-              <w:t xml:space="preserve"> ar condicionado da sala</w:t>
-            </w:r>
-            <w:r>
-              <w:rPr>
-                <w:rFonts w:ascii="Times New Roman" w:eastAsia="Times New Roman" w:hAnsi="Times New Roman" w:cs="Times New Roman"/>
-                <w:sz w:val="24"/>
-              </w:rPr>
               <w:t>.</w:t>
             </w:r>
           </w:p>
@@ -7796,7 +7877,6 @@
                 <w:rFonts w:ascii="Times New Roman" w:hAnsi="Times New Roman" w:cs="Times New Roman"/>
                 <w:sz w:val="24"/>
               </w:rPr>
-              <w:lastRenderedPageBreak/>
               <w:t>Desligar ar condicionado</w:t>
             </w:r>
           </w:p>
@@ -7841,7 +7921,6 @@
                 <w:rFonts w:ascii="Times New Roman" w:hAnsi="Times New Roman" w:cs="Times New Roman"/>
                 <w:sz w:val="24"/>
               </w:rPr>
-              <w:lastRenderedPageBreak/>
               <w:t>RF27</w:t>
             </w:r>
           </w:p>
@@ -8314,52 +8393,50 @@
               </w:rPr>
               <w:t xml:space="preserve">Consultar </w:t>
             </w:r>
+            <w:r>
+              <w:rPr>
+                <w:rFonts w:ascii="Times New Roman" w:hAnsi="Times New Roman" w:cs="Times New Roman"/>
+                <w:sz w:val="24"/>
+              </w:rPr>
+              <w:t>detalhes do micro controlador</w:t>
+            </w:r>
+          </w:p>
+        </w:tc>
+        <w:tc>
+          <w:tcPr>
+            <w:tcW w:w="0" w:type="auto"/>
+          </w:tcPr>
+          <w:p>
+            <w:pPr>
+              <w:jc w:val="both"/>
+              <w:rPr>
+                <w:rFonts w:ascii="Times New Roman" w:hAnsi="Times New Roman" w:cs="Times New Roman"/>
+                <w:sz w:val="24"/>
+              </w:rPr>
+            </w:pPr>
+            <w:r>
+              <w:rPr>
+                <w:rFonts w:ascii="Times New Roman" w:hAnsi="Times New Roman" w:cs="Times New Roman"/>
+                <w:sz w:val="24"/>
+              </w:rPr>
+              <w:t xml:space="preserve">Permite </w:t>
+            </w:r>
             <w:proofErr w:type="gramStart"/>
             <w:r>
               <w:rPr>
                 <w:rFonts w:ascii="Times New Roman" w:hAnsi="Times New Roman" w:cs="Times New Roman"/>
                 <w:sz w:val="24"/>
               </w:rPr>
-              <w:t>micro controladores</w:t>
+              <w:t>a consulta d</w:t>
+            </w:r>
+            <w:r>
+              <w:rPr>
+                <w:rFonts w:ascii="Times New Roman" w:hAnsi="Times New Roman" w:cs="Times New Roman"/>
+                <w:sz w:val="24"/>
+              </w:rPr>
+              <w:t>e micro controladores</w:t>
             </w:r>
             <w:proofErr w:type="gramEnd"/>
-          </w:p>
-        </w:tc>
-        <w:tc>
-          <w:tcPr>
-            <w:tcW w:w="0" w:type="auto"/>
-          </w:tcPr>
-          <w:p>
-            <w:pPr>
-              <w:jc w:val="both"/>
-              <w:rPr>
-                <w:rFonts w:ascii="Times New Roman" w:hAnsi="Times New Roman" w:cs="Times New Roman"/>
-                <w:sz w:val="24"/>
-              </w:rPr>
-            </w:pPr>
-            <w:r>
-              <w:rPr>
-                <w:rFonts w:ascii="Times New Roman" w:hAnsi="Times New Roman" w:cs="Times New Roman"/>
-                <w:sz w:val="24"/>
-              </w:rPr>
-              <w:t xml:space="preserve">Permite </w:t>
-            </w:r>
-            <w:proofErr w:type="gramStart"/>
-            <w:r>
-              <w:rPr>
-                <w:rFonts w:ascii="Times New Roman" w:hAnsi="Times New Roman" w:cs="Times New Roman"/>
-                <w:sz w:val="24"/>
-              </w:rPr>
-              <w:t>a consulta d</w:t>
-            </w:r>
-            <w:r>
-              <w:rPr>
-                <w:rFonts w:ascii="Times New Roman" w:hAnsi="Times New Roman" w:cs="Times New Roman"/>
-                <w:sz w:val="24"/>
-              </w:rPr>
-              <w:t>e micro controladores</w:t>
-            </w:r>
-            <w:proofErr w:type="gramEnd"/>
             <w:r>
               <w:rPr>
                 <w:rFonts w:ascii="Times New Roman" w:hAnsi="Times New Roman" w:cs="Times New Roman"/>
@@ -8388,15 +8465,13 @@
               </w:rPr>
               <w:t xml:space="preserve">Consultar </w:t>
             </w:r>
-            <w:proofErr w:type="gramStart"/>
-            <w:r>
-              <w:rPr>
-                <w:rFonts w:ascii="Times New Roman" w:hAnsi="Times New Roman" w:cs="Times New Roman"/>
-                <w:sz w:val="24"/>
-              </w:rPr>
-              <w:t>micro controladores</w:t>
-            </w:r>
-            <w:proofErr w:type="gramEnd"/>
+            <w:r>
+              <w:rPr>
+                <w:rFonts w:ascii="Times New Roman" w:hAnsi="Times New Roman" w:cs="Times New Roman"/>
+                <w:sz w:val="24"/>
+              </w:rPr>
+              <w:t>detalhes do micro controlador</w:t>
+            </w:r>
           </w:p>
         </w:tc>
         <w:tc>
@@ -11399,7 +11474,7 @@
 </file>
 
 <file path=customXml/itemProps1.xml><?xml version="1.0" encoding="utf-8"?>
-<ds:datastoreItem xmlns:ds="http://schemas.openxmlformats.org/officeDocument/2006/customXml" ds:itemID="{676765A4-9469-46C7-A4FF-F070063C9DD0}">
+<ds:datastoreItem xmlns:ds="http://schemas.openxmlformats.org/officeDocument/2006/customXml" ds:itemID="{37570920-22CC-442A-A706-E1679A9F30F1}">
   <ds:schemaRefs>
     <ds:schemaRef ds:uri="http://schemas.openxmlformats.org/officeDocument/2006/bibliography"/>
   </ds:schemaRefs>

</xml_diff>

<commit_message>
Acréscimo dos Requisitos Funcionais RF31, RF32, RF33 e RF34
</commit_message>
<xml_diff>
--- a/Docs/Documento de Requisitos.docx
+++ b/Docs/Documento de Requisitos.docx
@@ -461,6 +461,123 @@
               </w:rPr>
               <w:t>Autor</w:t>
             </w:r>
+          </w:p>
+        </w:tc>
+      </w:tr>
+      <w:tr>
+        <w:tc>
+          <w:tcPr>
+            <w:tcW w:w="1242" w:type="dxa"/>
+            <w:shd w:val="clear" w:color="auto" w:fill="auto"/>
+          </w:tcPr>
+          <w:p>
+            <w:pPr>
+              <w:jc w:val="center"/>
+              <w:rPr>
+                <w:rFonts w:ascii="Times New Roman" w:hAnsi="Times New Roman" w:cs="Times New Roman"/>
+                <w:color w:val="000000" w:themeColor="text1"/>
+                <w:sz w:val="24"/>
+              </w:rPr>
+            </w:pPr>
+            <w:r>
+              <w:rPr>
+                <w:rFonts w:ascii="Times New Roman" w:hAnsi="Times New Roman" w:cs="Times New Roman"/>
+                <w:color w:val="000000" w:themeColor="text1"/>
+                <w:sz w:val="24"/>
+              </w:rPr>
+              <w:t>23/06/2015</w:t>
+            </w:r>
+          </w:p>
+        </w:tc>
+        <w:tc>
+          <w:tcPr>
+            <w:tcW w:w="1418" w:type="dxa"/>
+            <w:shd w:val="clear" w:color="auto" w:fill="auto"/>
+          </w:tcPr>
+          <w:p>
+            <w:pPr>
+              <w:rPr>
+                <w:rFonts w:ascii="Times New Roman" w:hAnsi="Times New Roman" w:cs="Times New Roman"/>
+                <w:color w:val="000000" w:themeColor="text1"/>
+                <w:sz w:val="24"/>
+              </w:rPr>
+            </w:pPr>
+            <w:r>
+              <w:rPr>
+                <w:rFonts w:ascii="Times New Roman" w:hAnsi="Times New Roman" w:cs="Times New Roman"/>
+                <w:color w:val="000000" w:themeColor="text1"/>
+                <w:sz w:val="24"/>
+              </w:rPr>
+              <w:t>0.1.1</w:t>
+            </w:r>
+          </w:p>
+        </w:tc>
+        <w:tc>
+          <w:tcPr>
+            <w:tcW w:w="3823" w:type="dxa"/>
+            <w:shd w:val="clear" w:color="auto" w:fill="auto"/>
+          </w:tcPr>
+          <w:p>
+            <w:pPr>
+              <w:jc w:val="both"/>
+              <w:rPr>
+                <w:rFonts w:ascii="Times New Roman" w:hAnsi="Times New Roman" w:cs="Times New Roman"/>
+                <w:color w:val="000000" w:themeColor="text1"/>
+                <w:sz w:val="24"/>
+              </w:rPr>
+            </w:pPr>
+            <w:r>
+              <w:rPr>
+                <w:rFonts w:ascii="Times New Roman" w:hAnsi="Times New Roman" w:cs="Times New Roman"/>
+                <w:color w:val="000000" w:themeColor="text1"/>
+                <w:sz w:val="24"/>
+              </w:rPr>
+              <w:t xml:space="preserve">Acréscimo dos </w:t>
+            </w:r>
+            <w:hyperlink w:anchor="_Requisitos_funcionais" w:history="1">
+              <w:r>
+                <w:rPr>
+                  <w:rStyle w:val="Hyperlink"/>
+                  <w:rFonts w:ascii="Times New Roman" w:hAnsi="Times New Roman" w:cs="Times New Roman"/>
+                  <w:sz w:val="24"/>
+                </w:rPr>
+                <w:t>requisitos funcionais</w:t>
+              </w:r>
+            </w:hyperlink>
+            <w:r>
+              <w:rPr>
+                <w:rFonts w:ascii="Times New Roman" w:hAnsi="Times New Roman" w:cs="Times New Roman"/>
+                <w:color w:val="000000" w:themeColor="text1"/>
+                <w:sz w:val="24"/>
+              </w:rPr>
+              <w:t xml:space="preserve"> </w:t>
+            </w:r>
+            <w:r>
+              <w:rPr>
+                <w:rFonts w:ascii="Times New Roman" w:hAnsi="Times New Roman" w:cs="Times New Roman"/>
+                <w:color w:val="000000" w:themeColor="text1"/>
+                <w:sz w:val="24"/>
+              </w:rPr>
+              <w:t>RF31, RF32, RF33 e RF34.</w:t>
+            </w:r>
+            <w:bookmarkStart w:id="0" w:name="_GoBack"/>
+            <w:bookmarkEnd w:id="0"/>
+          </w:p>
+        </w:tc>
+        <w:tc>
+          <w:tcPr>
+            <w:tcW w:w="2161" w:type="dxa"/>
+            <w:shd w:val="clear" w:color="auto" w:fill="auto"/>
+          </w:tcPr>
+          <w:p>
+            <w:pPr>
+              <w:jc w:val="center"/>
+              <w:rPr>
+                <w:rFonts w:ascii="Times New Roman" w:hAnsi="Times New Roman" w:cs="Times New Roman"/>
+                <w:color w:val="000000" w:themeColor="text1"/>
+                <w:sz w:val="24"/>
+              </w:rPr>
+            </w:pPr>
           </w:p>
         </w:tc>
       </w:tr>
@@ -2458,12 +2575,12 @@
         </w:numPr>
         <w:shd w:val="clear" w:color="auto" w:fill="D9D9D9" w:themeFill="background1" w:themeFillShade="D9"/>
       </w:pPr>
-      <w:bookmarkStart w:id="0" w:name="_Toc415598408"/>
+      <w:bookmarkStart w:id="1" w:name="_Toc415598408"/>
       <w:r>
         <w:lastRenderedPageBreak/>
         <w:t>Introdução</w:t>
       </w:r>
-      <w:bookmarkEnd w:id="0"/>
+      <w:bookmarkEnd w:id="1"/>
     </w:p>
     <w:p>
       <w:pPr>
@@ -2631,13 +2748,13 @@
         </w:numPr>
         <w:shd w:val="clear" w:color="auto" w:fill="D9D9D9" w:themeFill="background1" w:themeFillShade="D9"/>
       </w:pPr>
-      <w:bookmarkStart w:id="1" w:name="_Definição_do_problema"/>
-      <w:bookmarkStart w:id="2" w:name="_Toc415598409"/>
-      <w:bookmarkEnd w:id="1"/>
+      <w:bookmarkStart w:id="2" w:name="_Definição_do_problema"/>
+      <w:bookmarkStart w:id="3" w:name="_Toc415598409"/>
+      <w:bookmarkEnd w:id="2"/>
       <w:r>
         <w:t>Definição do problema</w:t>
       </w:r>
-      <w:bookmarkEnd w:id="2"/>
+      <w:bookmarkEnd w:id="3"/>
     </w:p>
     <w:p>
       <w:pPr>
@@ -2806,13 +2923,13 @@
           <w:rFonts w:eastAsia="Times New Roman" w:cs="Times New Roman"/>
         </w:rPr>
       </w:pPr>
-      <w:bookmarkStart w:id="3" w:name="_Possível_solução_para"/>
-      <w:bookmarkStart w:id="4" w:name="_Toc415598410"/>
-      <w:bookmarkEnd w:id="3"/>
+      <w:bookmarkStart w:id="4" w:name="_Possível_solução_para"/>
+      <w:bookmarkStart w:id="5" w:name="_Toc415598410"/>
+      <w:bookmarkEnd w:id="4"/>
       <w:r>
         <w:t>Possível solução para o problema</w:t>
       </w:r>
-      <w:bookmarkEnd w:id="4"/>
+      <w:bookmarkEnd w:id="5"/>
     </w:p>
     <w:p>
       <w:pPr>
@@ -3108,14 +3225,14 @@
           <w:rFonts w:eastAsia="Times New Roman"/>
         </w:rPr>
       </w:pPr>
-      <w:bookmarkStart w:id="5" w:name="_Toc415598411"/>
+      <w:bookmarkStart w:id="6" w:name="_Toc415598411"/>
       <w:r>
         <w:rPr>
           <w:rFonts w:eastAsia="Times New Roman"/>
         </w:rPr>
         <w:t>Módulo Arduino</w:t>
       </w:r>
-      <w:bookmarkEnd w:id="5"/>
+      <w:bookmarkEnd w:id="6"/>
     </w:p>
     <w:p>
       <w:pPr>
@@ -3754,7 +3871,7 @@
         </w:numPr>
         <w:shd w:val="clear" w:color="auto" w:fill="D9D9D9" w:themeFill="background1" w:themeFillShade="D9"/>
       </w:pPr>
-      <w:bookmarkStart w:id="6" w:name="_Toc415598413"/>
+      <w:bookmarkStart w:id="7" w:name="_Toc415598413"/>
       <w:proofErr w:type="spellStart"/>
       <w:r>
         <w:rPr>
@@ -3762,7 +3879,7 @@
         </w:rPr>
         <w:t>Stakeholders</w:t>
       </w:r>
-      <w:bookmarkEnd w:id="6"/>
+      <w:bookmarkEnd w:id="7"/>
       <w:proofErr w:type="spellEnd"/>
     </w:p>
     <w:p>
@@ -4461,11 +4578,11 @@
         </w:numPr>
         <w:shd w:val="clear" w:color="auto" w:fill="D9D9D9" w:themeFill="background1" w:themeFillShade="D9"/>
       </w:pPr>
-      <w:bookmarkStart w:id="7" w:name="_Toc415598414"/>
+      <w:bookmarkStart w:id="8" w:name="_Toc415598414"/>
       <w:r>
         <w:t>Requisitos</w:t>
       </w:r>
-      <w:bookmarkEnd w:id="7"/>
+      <w:bookmarkEnd w:id="8"/>
     </w:p>
     <w:p>
       <w:pPr>
@@ -4475,13 +4592,13 @@
           <w:numId w:val="5"/>
         </w:numPr>
       </w:pPr>
-      <w:bookmarkStart w:id="8" w:name="_Requisitos_funcionais"/>
-      <w:bookmarkStart w:id="9" w:name="_Toc415598415"/>
-      <w:bookmarkEnd w:id="8"/>
+      <w:bookmarkStart w:id="9" w:name="_Requisitos_funcionais"/>
+      <w:bookmarkStart w:id="10" w:name="_Toc415598415"/>
+      <w:bookmarkEnd w:id="9"/>
       <w:r>
         <w:t>Requisitos funcionais</w:t>
       </w:r>
-      <w:bookmarkEnd w:id="9"/>
+      <w:bookmarkEnd w:id="10"/>
     </w:p>
     <w:tbl>
       <w:tblPr>
@@ -4490,10 +4607,10 @@
         <w:tblLook w:val="04A0" w:firstRow="1" w:lastRow="0" w:firstColumn="1" w:lastColumn="0" w:noHBand="0" w:noVBand="1"/>
       </w:tblPr>
       <w:tblGrid>
-        <w:gridCol w:w="1056"/>
-        <w:gridCol w:w="2073"/>
-        <w:gridCol w:w="3073"/>
-        <w:gridCol w:w="1762"/>
+        <w:gridCol w:w="1057"/>
+        <w:gridCol w:w="2055"/>
+        <w:gridCol w:w="3016"/>
+        <w:gridCol w:w="1836"/>
         <w:gridCol w:w="1323"/>
       </w:tblGrid>
       <w:tr>
@@ -5543,8 +5660,6 @@
               </w:rPr>
               <w:t>detalhes da sala</w:t>
             </w:r>
-            <w:bookmarkStart w:id="10" w:name="_GoBack"/>
-            <w:bookmarkEnd w:id="10"/>
             <w:r>
               <w:rPr>
                 <w:rFonts w:ascii="Times New Roman" w:hAnsi="Times New Roman" w:cs="Times New Roman"/>
@@ -7715,7 +7830,7 @@
                 <w:rFonts w:ascii="Times New Roman" w:eastAsia="Times New Roman" w:hAnsi="Times New Roman" w:cs="Times New Roman"/>
                 <w:sz w:val="24"/>
               </w:rPr>
-              <w:t xml:space="preserve">ar condicionado da sala </w:t>
+              <w:t xml:space="preserve">ar </w:t>
             </w:r>
             <w:r>
               <w:rPr>
@@ -7723,7 +7838,7 @@
                 <w:sz w:val="24"/>
               </w:rPr>
               <w:lastRenderedPageBreak/>
-              <w:t>ligado</w:t>
+              <w:t>condicionado da sala ligado</w:t>
             </w:r>
             <w:r>
               <w:rPr>
@@ -8471,6 +8586,450 @@
                 <w:sz w:val="24"/>
               </w:rPr>
               <w:t>detalhes do micro controlador</w:t>
+            </w:r>
+          </w:p>
+        </w:tc>
+        <w:tc>
+          <w:tcPr>
+            <w:tcW w:w="0" w:type="auto"/>
+          </w:tcPr>
+          <w:p>
+            <w:pPr>
+              <w:jc w:val="center"/>
+              <w:rPr>
+                <w:rFonts w:ascii="Times New Roman" w:hAnsi="Times New Roman" w:cs="Times New Roman"/>
+                <w:sz w:val="24"/>
+              </w:rPr>
+            </w:pPr>
+            <w:r>
+              <w:rPr>
+                <w:rFonts w:ascii="Times New Roman" w:hAnsi="Times New Roman" w:cs="Times New Roman"/>
+                <w:sz w:val="24"/>
+              </w:rPr>
+              <w:t>Alta</w:t>
+            </w:r>
+          </w:p>
+        </w:tc>
+      </w:tr>
+      <w:tr>
+        <w:tc>
+          <w:tcPr>
+            <w:tcW w:w="0" w:type="auto"/>
+          </w:tcPr>
+          <w:p>
+            <w:pPr>
+              <w:jc w:val="center"/>
+              <w:rPr>
+                <w:rFonts w:ascii="Times New Roman" w:hAnsi="Times New Roman" w:cs="Times New Roman"/>
+                <w:sz w:val="24"/>
+              </w:rPr>
+            </w:pPr>
+            <w:r>
+              <w:rPr>
+                <w:rFonts w:ascii="Times New Roman" w:hAnsi="Times New Roman" w:cs="Times New Roman"/>
+                <w:sz w:val="24"/>
+              </w:rPr>
+              <w:t>RF31</w:t>
+            </w:r>
+          </w:p>
+        </w:tc>
+        <w:tc>
+          <w:tcPr>
+            <w:tcW w:w="0" w:type="auto"/>
+          </w:tcPr>
+          <w:p>
+            <w:pPr>
+              <w:jc w:val="both"/>
+              <w:rPr>
+                <w:rFonts w:ascii="Times New Roman" w:hAnsi="Times New Roman" w:cs="Times New Roman"/>
+                <w:sz w:val="24"/>
+              </w:rPr>
+            </w:pPr>
+            <w:r>
+              <w:rPr>
+                <w:rFonts w:ascii="Times New Roman" w:hAnsi="Times New Roman" w:cs="Times New Roman"/>
+                <w:sz w:val="24"/>
+              </w:rPr>
+              <w:t>Administrador alterar dados cadastrais</w:t>
+            </w:r>
+          </w:p>
+        </w:tc>
+        <w:tc>
+          <w:tcPr>
+            <w:tcW w:w="0" w:type="auto"/>
+          </w:tcPr>
+          <w:p>
+            <w:pPr>
+              <w:jc w:val="both"/>
+              <w:rPr>
+                <w:rFonts w:ascii="Times New Roman" w:hAnsi="Times New Roman" w:cs="Times New Roman"/>
+                <w:sz w:val="24"/>
+              </w:rPr>
+            </w:pPr>
+            <w:r>
+              <w:rPr>
+                <w:rFonts w:ascii="Times New Roman" w:hAnsi="Times New Roman" w:cs="Times New Roman"/>
+                <w:sz w:val="24"/>
+              </w:rPr>
+              <w:t>Permite que o administrador do sistema altere seus próprios dados cadastrais.</w:t>
+            </w:r>
+          </w:p>
+        </w:tc>
+        <w:tc>
+          <w:tcPr>
+            <w:tcW w:w="0" w:type="auto"/>
+          </w:tcPr>
+          <w:p>
+            <w:pPr>
+              <w:jc w:val="both"/>
+              <w:rPr>
+                <w:rFonts w:ascii="Times New Roman" w:hAnsi="Times New Roman" w:cs="Times New Roman"/>
+                <w:sz w:val="24"/>
+              </w:rPr>
+            </w:pPr>
+            <w:r>
+              <w:rPr>
+                <w:rFonts w:ascii="Times New Roman" w:hAnsi="Times New Roman" w:cs="Times New Roman"/>
+                <w:sz w:val="24"/>
+              </w:rPr>
+              <w:t>Administrador alterar dados cadastrais</w:t>
+            </w:r>
+          </w:p>
+        </w:tc>
+        <w:tc>
+          <w:tcPr>
+            <w:tcW w:w="0" w:type="auto"/>
+          </w:tcPr>
+          <w:p>
+            <w:pPr>
+              <w:jc w:val="center"/>
+              <w:rPr>
+                <w:rFonts w:ascii="Times New Roman" w:hAnsi="Times New Roman" w:cs="Times New Roman"/>
+                <w:sz w:val="24"/>
+              </w:rPr>
+            </w:pPr>
+            <w:r>
+              <w:rPr>
+                <w:rFonts w:ascii="Times New Roman" w:hAnsi="Times New Roman" w:cs="Times New Roman"/>
+                <w:sz w:val="24"/>
+              </w:rPr>
+              <w:t>Alta</w:t>
+            </w:r>
+          </w:p>
+        </w:tc>
+      </w:tr>
+      <w:tr>
+        <w:tc>
+          <w:tcPr>
+            <w:tcW w:w="0" w:type="auto"/>
+          </w:tcPr>
+          <w:p>
+            <w:pPr>
+              <w:jc w:val="center"/>
+              <w:rPr>
+                <w:rFonts w:ascii="Times New Roman" w:hAnsi="Times New Roman" w:cs="Times New Roman"/>
+                <w:sz w:val="24"/>
+              </w:rPr>
+            </w:pPr>
+            <w:r>
+              <w:rPr>
+                <w:rFonts w:ascii="Times New Roman" w:hAnsi="Times New Roman" w:cs="Times New Roman"/>
+                <w:sz w:val="24"/>
+              </w:rPr>
+              <w:t>RF32</w:t>
+            </w:r>
+          </w:p>
+        </w:tc>
+        <w:tc>
+          <w:tcPr>
+            <w:tcW w:w="0" w:type="auto"/>
+          </w:tcPr>
+          <w:p>
+            <w:pPr>
+              <w:jc w:val="both"/>
+              <w:rPr>
+                <w:rFonts w:ascii="Times New Roman" w:hAnsi="Times New Roman" w:cs="Times New Roman"/>
+                <w:sz w:val="24"/>
+              </w:rPr>
+            </w:pPr>
+            <w:r>
+              <w:rPr>
+                <w:rFonts w:ascii="Times New Roman" w:hAnsi="Times New Roman" w:cs="Times New Roman"/>
+                <w:sz w:val="24"/>
+              </w:rPr>
+              <w:t>Administrador alterar senha</w:t>
+            </w:r>
+          </w:p>
+        </w:tc>
+        <w:tc>
+          <w:tcPr>
+            <w:tcW w:w="0" w:type="auto"/>
+          </w:tcPr>
+          <w:p>
+            <w:pPr>
+              <w:jc w:val="both"/>
+              <w:rPr>
+                <w:rFonts w:ascii="Times New Roman" w:hAnsi="Times New Roman" w:cs="Times New Roman"/>
+                <w:sz w:val="24"/>
+              </w:rPr>
+            </w:pPr>
+            <w:r>
+              <w:rPr>
+                <w:rFonts w:ascii="Times New Roman" w:hAnsi="Times New Roman" w:cs="Times New Roman"/>
+                <w:sz w:val="24"/>
+              </w:rPr>
+              <w:t>Permite que o administrador altere sua senha de acesso.</w:t>
+            </w:r>
+          </w:p>
+        </w:tc>
+        <w:tc>
+          <w:tcPr>
+            <w:tcW w:w="0" w:type="auto"/>
+          </w:tcPr>
+          <w:p>
+            <w:pPr>
+              <w:jc w:val="both"/>
+              <w:rPr>
+                <w:rFonts w:ascii="Times New Roman" w:hAnsi="Times New Roman" w:cs="Times New Roman"/>
+                <w:sz w:val="24"/>
+              </w:rPr>
+            </w:pPr>
+            <w:r>
+              <w:rPr>
+                <w:rFonts w:ascii="Times New Roman" w:hAnsi="Times New Roman" w:cs="Times New Roman"/>
+                <w:sz w:val="24"/>
+              </w:rPr>
+              <w:t>Administrador alterar senha de acesso</w:t>
+            </w:r>
+          </w:p>
+        </w:tc>
+        <w:tc>
+          <w:tcPr>
+            <w:tcW w:w="0" w:type="auto"/>
+          </w:tcPr>
+          <w:p>
+            <w:pPr>
+              <w:jc w:val="center"/>
+              <w:rPr>
+                <w:rFonts w:ascii="Times New Roman" w:hAnsi="Times New Roman" w:cs="Times New Roman"/>
+                <w:sz w:val="24"/>
+              </w:rPr>
+            </w:pPr>
+            <w:r>
+              <w:rPr>
+                <w:rFonts w:ascii="Times New Roman" w:hAnsi="Times New Roman" w:cs="Times New Roman"/>
+                <w:sz w:val="24"/>
+              </w:rPr>
+              <w:t>Alta</w:t>
+            </w:r>
+          </w:p>
+        </w:tc>
+      </w:tr>
+      <w:tr>
+        <w:tc>
+          <w:tcPr>
+            <w:tcW w:w="0" w:type="auto"/>
+          </w:tcPr>
+          <w:p>
+            <w:pPr>
+              <w:jc w:val="center"/>
+              <w:rPr>
+                <w:rFonts w:ascii="Times New Roman" w:hAnsi="Times New Roman" w:cs="Times New Roman"/>
+                <w:sz w:val="24"/>
+              </w:rPr>
+            </w:pPr>
+            <w:r>
+              <w:rPr>
+                <w:rFonts w:ascii="Times New Roman" w:hAnsi="Times New Roman" w:cs="Times New Roman"/>
+                <w:sz w:val="24"/>
+              </w:rPr>
+              <w:t>RF33</w:t>
+            </w:r>
+          </w:p>
+        </w:tc>
+        <w:tc>
+          <w:tcPr>
+            <w:tcW w:w="0" w:type="auto"/>
+          </w:tcPr>
+          <w:p>
+            <w:pPr>
+              <w:jc w:val="both"/>
+              <w:rPr>
+                <w:rFonts w:ascii="Times New Roman" w:hAnsi="Times New Roman" w:cs="Times New Roman"/>
+                <w:sz w:val="24"/>
+              </w:rPr>
+            </w:pPr>
+            <w:r>
+              <w:rPr>
+                <w:rFonts w:ascii="Times New Roman" w:hAnsi="Times New Roman" w:cs="Times New Roman"/>
+                <w:sz w:val="24"/>
+              </w:rPr>
+              <w:t xml:space="preserve">Gerente de Salas </w:t>
+            </w:r>
+            <w:proofErr w:type="gramStart"/>
+            <w:r>
+              <w:rPr>
+                <w:rFonts w:ascii="Times New Roman" w:hAnsi="Times New Roman" w:cs="Times New Roman"/>
+                <w:sz w:val="24"/>
+              </w:rPr>
+              <w:t>alterar</w:t>
+            </w:r>
+            <w:proofErr w:type="gramEnd"/>
+            <w:r>
+              <w:rPr>
+                <w:rFonts w:ascii="Times New Roman" w:hAnsi="Times New Roman" w:cs="Times New Roman"/>
+                <w:sz w:val="24"/>
+              </w:rPr>
+              <w:t xml:space="preserve"> dados cadastrais</w:t>
+            </w:r>
+          </w:p>
+        </w:tc>
+        <w:tc>
+          <w:tcPr>
+            <w:tcW w:w="0" w:type="auto"/>
+          </w:tcPr>
+          <w:p>
+            <w:pPr>
+              <w:jc w:val="both"/>
+              <w:rPr>
+                <w:rFonts w:ascii="Times New Roman" w:hAnsi="Times New Roman" w:cs="Times New Roman"/>
+                <w:sz w:val="24"/>
+              </w:rPr>
+            </w:pPr>
+            <w:r>
+              <w:rPr>
+                <w:rFonts w:ascii="Times New Roman" w:hAnsi="Times New Roman" w:cs="Times New Roman"/>
+                <w:sz w:val="24"/>
+              </w:rPr>
+              <w:t>Permite que o gerente de salas altere seus próprios dados cadastrais</w:t>
+            </w:r>
+          </w:p>
+        </w:tc>
+        <w:tc>
+          <w:tcPr>
+            <w:tcW w:w="0" w:type="auto"/>
+          </w:tcPr>
+          <w:p>
+            <w:pPr>
+              <w:jc w:val="both"/>
+              <w:rPr>
+                <w:rFonts w:ascii="Times New Roman" w:hAnsi="Times New Roman" w:cs="Times New Roman"/>
+                <w:sz w:val="24"/>
+              </w:rPr>
+            </w:pPr>
+            <w:r>
+              <w:rPr>
+                <w:rFonts w:ascii="Times New Roman" w:hAnsi="Times New Roman" w:cs="Times New Roman"/>
+                <w:sz w:val="24"/>
+              </w:rPr>
+              <w:t>Administrador alterar dados cadastrais</w:t>
+            </w:r>
+          </w:p>
+        </w:tc>
+        <w:tc>
+          <w:tcPr>
+            <w:tcW w:w="0" w:type="auto"/>
+          </w:tcPr>
+          <w:p>
+            <w:pPr>
+              <w:jc w:val="center"/>
+              <w:rPr>
+                <w:rFonts w:ascii="Times New Roman" w:hAnsi="Times New Roman" w:cs="Times New Roman"/>
+                <w:sz w:val="24"/>
+              </w:rPr>
+            </w:pPr>
+            <w:r>
+              <w:rPr>
+                <w:rFonts w:ascii="Times New Roman" w:hAnsi="Times New Roman" w:cs="Times New Roman"/>
+                <w:sz w:val="24"/>
+              </w:rPr>
+              <w:t>Alta</w:t>
+            </w:r>
+          </w:p>
+        </w:tc>
+      </w:tr>
+      <w:tr>
+        <w:tc>
+          <w:tcPr>
+            <w:tcW w:w="0" w:type="auto"/>
+          </w:tcPr>
+          <w:p>
+            <w:pPr>
+              <w:jc w:val="center"/>
+              <w:rPr>
+                <w:rFonts w:ascii="Times New Roman" w:hAnsi="Times New Roman" w:cs="Times New Roman"/>
+                <w:sz w:val="24"/>
+              </w:rPr>
+            </w:pPr>
+            <w:r>
+              <w:rPr>
+                <w:rFonts w:ascii="Times New Roman" w:hAnsi="Times New Roman" w:cs="Times New Roman"/>
+                <w:sz w:val="24"/>
+              </w:rPr>
+              <w:t>RF34</w:t>
+            </w:r>
+          </w:p>
+        </w:tc>
+        <w:tc>
+          <w:tcPr>
+            <w:tcW w:w="0" w:type="auto"/>
+          </w:tcPr>
+          <w:p>
+            <w:pPr>
+              <w:jc w:val="both"/>
+              <w:rPr>
+                <w:rFonts w:ascii="Times New Roman" w:hAnsi="Times New Roman" w:cs="Times New Roman"/>
+                <w:sz w:val="24"/>
+              </w:rPr>
+            </w:pPr>
+            <w:r>
+              <w:rPr>
+                <w:rFonts w:ascii="Times New Roman" w:hAnsi="Times New Roman" w:cs="Times New Roman"/>
+                <w:sz w:val="24"/>
+              </w:rPr>
+              <w:t>Gerente alterar senha</w:t>
+            </w:r>
+          </w:p>
+        </w:tc>
+        <w:tc>
+          <w:tcPr>
+            <w:tcW w:w="0" w:type="auto"/>
+          </w:tcPr>
+          <w:p>
+            <w:pPr>
+              <w:jc w:val="both"/>
+              <w:rPr>
+                <w:rFonts w:ascii="Times New Roman" w:hAnsi="Times New Roman" w:cs="Times New Roman"/>
+                <w:sz w:val="24"/>
+              </w:rPr>
+            </w:pPr>
+            <w:r>
+              <w:rPr>
+                <w:rFonts w:ascii="Times New Roman" w:hAnsi="Times New Roman" w:cs="Times New Roman"/>
+                <w:sz w:val="24"/>
+              </w:rPr>
+              <w:t>Permite que o administrador altere sua senha de acesso.</w:t>
+            </w:r>
+          </w:p>
+        </w:tc>
+        <w:tc>
+          <w:tcPr>
+            <w:tcW w:w="0" w:type="auto"/>
+          </w:tcPr>
+          <w:p>
+            <w:pPr>
+              <w:jc w:val="both"/>
+              <w:rPr>
+                <w:rFonts w:ascii="Times New Roman" w:hAnsi="Times New Roman" w:cs="Times New Roman"/>
+                <w:sz w:val="24"/>
+              </w:rPr>
+            </w:pPr>
+            <w:r>
+              <w:rPr>
+                <w:rFonts w:ascii="Times New Roman" w:hAnsi="Times New Roman" w:cs="Times New Roman"/>
+                <w:sz w:val="24"/>
+              </w:rPr>
+              <w:t>Gerente alterar senha de acesso</w:t>
             </w:r>
           </w:p>
         </w:tc>
@@ -11474,7 +12033,7 @@
 </file>
 
 <file path=customXml/itemProps1.xml><?xml version="1.0" encoding="utf-8"?>
-<ds:datastoreItem xmlns:ds="http://schemas.openxmlformats.org/officeDocument/2006/customXml" ds:itemID="{37570920-22CC-442A-A706-E1679A9F30F1}">
+<ds:datastoreItem xmlns:ds="http://schemas.openxmlformats.org/officeDocument/2006/customXml" ds:itemID="{E3C87465-B5FD-432F-9982-B94F1983AAA5}">
   <ds:schemaRefs>
     <ds:schemaRef ds:uri="http://schemas.openxmlformats.org/officeDocument/2006/bibliography"/>
   </ds:schemaRefs>

</xml_diff>